<commit_message>
Feat: Updated Assignment with answers to 4 and 5
</commit_message>
<xml_diff>
--- a/Docs/Assignment-3.docx
+++ b/Docs/Assignment-3.docx
@@ -265,7 +265,6 @@
           <w:rFonts w:ascii="Times New Roman" w:hAnsi="Times New Roman" w:cs="Times New Roman"/>
           <w:b/>
           <w:bCs/>
-          <w:lang/>
         </w:rPr>
         <w:t>Vision/Product Road Map/Release Planning</w:t>
       </w:r>
@@ -447,7 +446,6 @@
           <w:bCs w:val="0"/>
           <w:iCs w:val="0"/>
           <w:noProof/>
-          <w:lang/>
         </w:rPr>
       </w:pPr>
       <w:hyperlink w:anchor="_Toc209321589" w:history="1">
@@ -465,7 +463,6 @@
             <w:bCs w:val="0"/>
             <w:iCs w:val="0"/>
             <w:noProof/>
-            <w:lang/>
           </w:rPr>
           <w:tab/>
         </w:r>
@@ -539,7 +536,6 @@
           <w:bCs w:val="0"/>
           <w:iCs w:val="0"/>
           <w:noProof/>
-          <w:lang/>
         </w:rPr>
       </w:pPr>
       <w:hyperlink w:anchor="_Toc209321590" w:history="1">
@@ -557,7 +553,6 @@
             <w:bCs w:val="0"/>
             <w:iCs w:val="0"/>
             <w:noProof/>
-            <w:lang/>
           </w:rPr>
           <w:tab/>
         </w:r>
@@ -631,7 +626,6 @@
           <w:bCs w:val="0"/>
           <w:iCs w:val="0"/>
           <w:noProof/>
-          <w:lang/>
         </w:rPr>
       </w:pPr>
       <w:hyperlink w:anchor="_Toc209321591" w:history="1">
@@ -649,7 +643,6 @@
             <w:bCs w:val="0"/>
             <w:iCs w:val="0"/>
             <w:noProof/>
-            <w:lang/>
           </w:rPr>
           <w:tab/>
         </w:r>
@@ -777,21 +770,7 @@
         <w:rPr>
           <w:rFonts w:ascii="Times New Roman" w:hAnsi="Times New Roman" w:cs="Times New Roman"/>
         </w:rPr>
-        <w:t xml:space="preserve"> of Smart StudyMate is to create a smart educational </w:t>
-      </w:r>
-      <w:proofErr w:type="gramStart"/>
-      <w:r>
-        <w:rPr>
-          <w:rFonts w:ascii="Times New Roman" w:hAnsi="Times New Roman" w:cs="Times New Roman"/>
-        </w:rPr>
-        <w:t>aide</w:t>
-      </w:r>
-      <w:proofErr w:type="gramEnd"/>
-      <w:r>
-        <w:rPr>
-          <w:rFonts w:ascii="Times New Roman" w:hAnsi="Times New Roman" w:cs="Times New Roman"/>
-        </w:rPr>
-        <w:t xml:space="preserve"> that will allow students and learners in universities, colleges and training institutions to engage with their study materials more effectively. Smart StudyMate uses simplified textbooks and notes, and takes advantage of interactive summaries, Q&amp;A, and video-type explanations, to reduce the feeling of information overload, improve accessibility, and embrace a diversity of learning styles. </w:t>
+        <w:t xml:space="preserve"> of Smart StudyMate is to create a smart educational aide that will allow students and learners in universities, colleges and training institutions to engage with their study materials more effectively. Smart StudyMate uses simplified textbooks and notes, and takes advantage of interactive summaries, Q&amp;A, and video-type explanations, to reduce the feeling of information overload, improve accessibility, and embrace a diversity of learning styles. </w:t>
       </w:r>
     </w:p>
     <w:p>
@@ -815,21 +794,7 @@
         <w:rPr>
           <w:rFonts w:ascii="Times New Roman" w:hAnsi="Times New Roman" w:cs="Times New Roman"/>
         </w:rPr>
-        <w:t xml:space="preserve">This product aligns closely with the institutional goals of improving academic success, gaining productivity, and providing digital innovation for education. While our initial focus is to develop an MVP for individual learners, Smart StudyMate is designed for scalability, and can be used by entire campuses in the future and/or partnered with edtech collaborators. Smart StudyMate focuses on being </w:t>
-      </w:r>
-      <w:proofErr w:type="gramStart"/>
-      <w:r>
-        <w:rPr>
-          <w:rFonts w:ascii="Times New Roman" w:hAnsi="Times New Roman" w:cs="Times New Roman"/>
-        </w:rPr>
-        <w:t>summarization</w:t>
-      </w:r>
-      <w:proofErr w:type="gramEnd"/>
-      <w:r>
-        <w:rPr>
-          <w:rFonts w:ascii="Times New Roman" w:hAnsi="Times New Roman" w:cs="Times New Roman"/>
-        </w:rPr>
-        <w:t>, interactive and engagement focused to be consistent with modern learning purposes while being clear and focused and in scope.</w:t>
+        <w:t>This product aligns closely with the institutional goals of improving academic success, gaining productivity, and providing digital innovation for education. While our initial focus is to develop an MVP for individual learners, Smart StudyMate is designed for scalability, and can be used by entire campuses in the future and/or partnered with edtech collaborators. Smart StudyMate focuses on being summarization, interactive and engagement focused to be consistent with modern learning purposes while being clear and focused and in scope.</w:t>
       </w:r>
     </w:p>
     <w:p/>
@@ -866,9 +831,6 @@
     <w:p>
       <w:pPr>
         <w:spacing w:after="0"/>
-        <w:rPr>
-          <w:lang/>
-        </w:rPr>
       </w:pPr>
       <w:r>
         <w:rPr>
@@ -976,7 +938,6 @@
       <w:r>
         <w:rPr>
           <w:color w:val="000000" w:themeColor="text1"/>
-          <w:lang w:val="en-US"/>
         </w:rPr>
         <w:t>to</w:t>
       </w:r>
@@ -1131,7 +1092,6 @@
       <w:r>
         <w:rPr>
           <w:color w:val="000000" w:themeColor="text1"/>
-          <w:lang w:val="en-US"/>
         </w:rPr>
         <w:t>D</w:t>
       </w:r>
@@ -1427,21 +1387,7 @@
         <w:rPr>
           <w:rFonts w:ascii="Times New Roman" w:hAnsi="Times New Roman" w:cs="Times New Roman"/>
         </w:rPr>
-        <w:t xml:space="preserve">The release timing for the specific product functionality </w:t>
-      </w:r>
-      <w:proofErr w:type="gramStart"/>
-      <w:r>
-        <w:rPr>
-          <w:rFonts w:ascii="Times New Roman" w:hAnsi="Times New Roman" w:cs="Times New Roman"/>
-        </w:rPr>
-        <w:t>are</w:t>
-      </w:r>
-      <w:proofErr w:type="gramEnd"/>
-      <w:r>
-        <w:rPr>
-          <w:rFonts w:ascii="Times New Roman" w:hAnsi="Times New Roman" w:cs="Times New Roman"/>
-        </w:rPr>
-        <w:t xml:space="preserve"> as follows:</w:t>
+        <w:t>The release timing for the specific product functionality are as follows:</w:t>
       </w:r>
     </w:p>
     <w:p>
@@ -1670,21 +1616,7 @@
         <w:rPr>
           <w:rFonts w:ascii="Times New Roman" w:hAnsi="Times New Roman" w:cs="Times New Roman"/>
         </w:rPr>
-        <w:t>Backend: Summarization pipeline (</w:t>
-      </w:r>
-      <w:proofErr w:type="spellStart"/>
-      <w:r>
-        <w:rPr>
-          <w:rFonts w:ascii="Times New Roman" w:hAnsi="Times New Roman" w:cs="Times New Roman"/>
-        </w:rPr>
-        <w:t>HuggingFace</w:t>
-      </w:r>
-      <w:proofErr w:type="spellEnd"/>
-      <w:r>
-        <w:rPr>
-          <w:rFonts w:ascii="Times New Roman" w:hAnsi="Times New Roman" w:cs="Times New Roman"/>
-        </w:rPr>
-        <w:t>).</w:t>
+        <w:t>Backend: Summarization pipeline (HuggingFace).</w:t>
       </w:r>
     </w:p>
     <w:p>
@@ -1937,21 +1869,7 @@
         <w:rPr>
           <w:rFonts w:ascii="Times New Roman" w:hAnsi="Times New Roman" w:cs="Times New Roman"/>
         </w:rPr>
-        <w:t xml:space="preserve">Final deployment on Render (backend) + </w:t>
-      </w:r>
-      <w:proofErr w:type="spellStart"/>
-      <w:r>
-        <w:rPr>
-          <w:rFonts w:ascii="Times New Roman" w:hAnsi="Times New Roman" w:cs="Times New Roman"/>
-        </w:rPr>
-        <w:t>Vercel</w:t>
-      </w:r>
-      <w:proofErr w:type="spellEnd"/>
-      <w:r>
-        <w:rPr>
-          <w:rFonts w:ascii="Times New Roman" w:hAnsi="Times New Roman" w:cs="Times New Roman"/>
-        </w:rPr>
-        <w:t xml:space="preserve"> (frontend).</w:t>
+        <w:t>Final deployment on Render (backend) + Vercel (frontend).</w:t>
       </w:r>
     </w:p>
     <w:p>
@@ -2018,6 +1936,9 @@
         <w:ind w:left="360"/>
       </w:pPr>
       <w:r>
+        <w:rPr>
+          <w:noProof/>
+        </w:rPr>
         <w:drawing>
           <wp:inline distT="0" distB="0" distL="0" distR="0" wp14:anchorId="4C5CAA8C" wp14:editId="6C5FB4BD">
             <wp:extent cx="5943600" cy="2882265"/>
@@ -2077,19 +1998,7 @@
           <w:rPr>
             <w:rStyle w:val="Hyperlink"/>
           </w:rPr>
-          <w:t>https://studymateai.atlassian</w:t>
-        </w:r>
-        <w:r>
-          <w:rPr>
-            <w:rStyle w:val="Hyperlink"/>
-          </w:rPr>
-          <w:t>.</w:t>
-        </w:r>
-        <w:r>
-          <w:rPr>
-            <w:rStyle w:val="Hyperlink"/>
-          </w:rPr>
-          <w:t>net/jira/software/projects/SCRUM/boards/1/backlog</w:t>
+          <w:t>https://studymateai.atlassian.net/jira/software/projects/SCRUM/boards/1/backlog</w:t>
         </w:r>
       </w:hyperlink>
     </w:p>
@@ -2100,9 +2009,20 @@
     </w:p>
     <w:p>
       <w:pPr>
+        <w:ind w:left="360"/>
+      </w:pPr>
+    </w:p>
+    <w:p>
+      <w:pPr>
+        <w:ind w:left="360"/>
+      </w:pPr>
+    </w:p>
+    <w:p>
+      <w:pPr>
         <w:pStyle w:val="Heading1"/>
       </w:pPr>
       <w:r>
+        <w:lastRenderedPageBreak/>
         <w:t>GITHUB SETUP</w:t>
       </w:r>
     </w:p>
@@ -2111,6 +2031,68 @@
       <w:pPr>
         <w:ind w:left="360"/>
       </w:pPr>
+      <w:r>
+        <w:t>We have set up a GitHub repo for the project. It is added under Kevin Joseph’s GitHub account, but other members will clone the repo and push their individual parts as pull requests. The link to the repo is given below.</w:t>
+      </w:r>
+    </w:p>
+    <w:p>
+      <w:pPr>
+        <w:ind w:left="360"/>
+      </w:pPr>
+    </w:p>
+    <w:p>
+      <w:pPr>
+        <w:ind w:left="360"/>
+      </w:pPr>
+      <w:r>
+        <w:t xml:space="preserve">GitHub Link: </w:t>
+      </w:r>
+      <w:r>
+        <w:t>https://github.com/kevinorathel/StudyMate</w:t>
+      </w:r>
+    </w:p>
+    <w:p/>
+    <w:p>
+      <w:pPr>
+        <w:ind w:left="360"/>
+      </w:pPr>
+      <w:r>
+        <w:drawing>
+          <wp:inline distT="0" distB="0" distL="0" distR="0" wp14:anchorId="4CA57A3D" wp14:editId="4D5CE701">
+            <wp:extent cx="5943600" cy="2882265"/>
+            <wp:effectExtent l="0" t="0" r="0" b="0"/>
+            <wp:docPr id="1910646290" name="Picture 1" descr="A screenshot of a computer&#10;&#10;AI-generated content may be incorrect."/>
+            <wp:cNvGraphicFramePr>
+              <a:graphicFrameLocks xmlns:a="http://schemas.openxmlformats.org/drawingml/2006/main" noChangeAspect="1"/>
+            </wp:cNvGraphicFramePr>
+            <a:graphic xmlns:a="http://schemas.openxmlformats.org/drawingml/2006/main">
+              <a:graphicData uri="http://schemas.openxmlformats.org/drawingml/2006/picture">
+                <pic:pic xmlns:pic="http://schemas.openxmlformats.org/drawingml/2006/picture">
+                  <pic:nvPicPr>
+                    <pic:cNvPr id="1910646290" name="Picture 1" descr="A screenshot of a computer&#10;&#10;AI-generated content may be incorrect."/>
+                    <pic:cNvPicPr/>
+                  </pic:nvPicPr>
+                  <pic:blipFill>
+                    <a:blip r:embed="rId10"/>
+                    <a:stretch>
+                      <a:fillRect/>
+                    </a:stretch>
+                  </pic:blipFill>
+                  <pic:spPr>
+                    <a:xfrm>
+                      <a:off x="0" y="0"/>
+                      <a:ext cx="5943600" cy="2882265"/>
+                    </a:xfrm>
+                    <a:prstGeom prst="rect">
+                      <a:avLst/>
+                    </a:prstGeom>
+                  </pic:spPr>
+                </pic:pic>
+              </a:graphicData>
+            </a:graphic>
+          </wp:inline>
+        </w:drawing>
+      </w:r>
     </w:p>
     <w:p>
       <w:pPr>
@@ -3397,7 +3379,7 @@
         <w:kern w:val="2"/>
         <w:sz w:val="24"/>
         <w:szCs w:val="24"/>
-        <w:lang w:eastAsia="en-US" w:bidi="ar-SA"/>
+        <w:lang w:val="en-IN" w:eastAsia="en-US" w:bidi="ar-SA"/>
         <w14:ligatures w14:val="standardContextual"/>
       </w:rPr>
     </w:rPrDefault>
@@ -4125,7 +4107,6 @@
     <w:rPr>
       <w:rFonts w:ascii="Times New Roman" w:eastAsia="Times New Roman" w:hAnsi="Times New Roman" w:cs="Times New Roman"/>
       <w:kern w:val="0"/>
-      <w:lang/>
       <w14:ligatures w14:val="none"/>
     </w:rPr>
   </w:style>

</xml_diff>